<commit_message>
final lab03 tuan 11
</commit_message>
<xml_diff>
--- a/AimsProject/Report/20225638-LeQuangKhai-744527-IT3103-BC_TH_Lab3.docx
+++ b/AimsProject/Report/20225638-LeQuangKhai-744527-IT3103-BC_TH_Lab3.docx
@@ -2769,7 +2769,7 @@
           <w:spacing w:val="-4"/>
         </w:rPr>
         <w:drawing>
-          <wp:anchor distT="0" distB="0" distL="114300" distR="114300" simplePos="0" relativeHeight="251665408" behindDoc="0" locked="0" layoutInCell="1" allowOverlap="1" wp14:anchorId="7F383240" wp14:editId="3296B1B1">
+          <wp:anchor distT="0" distB="0" distL="114300" distR="114300" simplePos="0" relativeHeight="251665408" behindDoc="0" locked="0" layoutInCell="1" allowOverlap="1" wp14:anchorId="7F383240" wp14:editId="45CF40A1">
             <wp:simplePos x="0" y="0"/>
             <wp:positionH relativeFrom="page">
               <wp:posOffset>1821180</wp:posOffset>
@@ -3328,7 +3328,7 @@
           <w:noProof/>
         </w:rPr>
         <w:drawing>
-          <wp:anchor distT="0" distB="0" distL="114300" distR="114300" simplePos="0" relativeHeight="251669504" behindDoc="0" locked="0" layoutInCell="1" allowOverlap="1" wp14:anchorId="17FD5CB9" wp14:editId="55CCF318">
+          <wp:anchor distT="0" distB="0" distL="114300" distR="114300" simplePos="0" relativeHeight="251669504" behindDoc="0" locked="0" layoutInCell="1" allowOverlap="1" wp14:anchorId="17FD5CB9" wp14:editId="23B08446">
             <wp:simplePos x="0" y="0"/>
             <wp:positionH relativeFrom="page">
               <wp:align>center</wp:align>
@@ -5610,6 +5610,7 @@
       </w:pPr>
       <w:r>
         <w:rPr>
+          <w:noProof/>
           <w:color w:val="2E5395"/>
           <w:spacing w:val="-4"/>
         </w:rPr>
@@ -5656,6 +5657,9 @@
         <w:spacing w:before="192"/>
       </w:pPr>
       <w:r>
+        <w:rPr>
+          <w:noProof/>
+        </w:rPr>
         <w:drawing>
           <wp:inline distT="0" distB="0" distL="0" distR="0" wp14:anchorId="111DF3F3" wp14:editId="1EA913D4">
             <wp:extent cx="1495634" cy="1200318"/>
@@ -5852,6 +5856,7 @@
       <w:r>
         <w:rPr>
           <w:i w:val="0"/>
+          <w:noProof/>
           <w:sz w:val="20"/>
         </w:rPr>
         <w:lastRenderedPageBreak/>
@@ -6002,6 +6007,9 @@
         </w:rPr>
       </w:pPr>
       <w:r>
+        <w:rPr>
+          <w:noProof/>
+        </w:rPr>
         <w:drawing>
           <wp:anchor distT="0" distB="0" distL="114300" distR="114300" simplePos="0" relativeHeight="251680768" behindDoc="0" locked="0" layoutInCell="1" allowOverlap="1" wp14:anchorId="496FEEC0" wp14:editId="0F1975B5">
             <wp:simplePos x="0" y="0"/>
@@ -6054,6 +6062,7 @@
       </w:r>
       <w:r>
         <w:rPr>
+          <w:noProof/>
           <w:sz w:val="20"/>
         </w:rPr>
         <w:drawing>
@@ -6212,8 +6221,11 @@
         </w:rPr>
       </w:pPr>
       <w:r>
+        <w:rPr>
+          <w:noProof/>
+        </w:rPr>
         <w:drawing>
-          <wp:anchor distT="0" distB="0" distL="114300" distR="114300" simplePos="0" relativeHeight="251682816" behindDoc="0" locked="0" layoutInCell="1" allowOverlap="1" wp14:anchorId="59FBA511" wp14:editId="65DEC909">
+          <wp:anchor distT="0" distB="0" distL="114300" distR="114300" simplePos="0" relativeHeight="251682816" behindDoc="0" locked="0" layoutInCell="1" allowOverlap="1" wp14:anchorId="59FBA511" wp14:editId="4EEAE06D">
             <wp:simplePos x="0" y="0"/>
             <wp:positionH relativeFrom="margin">
               <wp:posOffset>627380</wp:posOffset>
@@ -6360,6 +6372,7 @@
       </w:pPr>
       <w:r>
         <w:rPr>
+          <w:noProof/>
           <w:sz w:val="20"/>
         </w:rPr>
         <w:drawing>
@@ -6495,6 +6508,10 @@
       <w:pPr>
         <w:pStyle w:val="Heading1"/>
         <w:ind w:left="100" w:firstLine="0"/>
+        <w:rPr>
+          <w:color w:val="2E5395"/>
+          <w:spacing w:val="-2"/>
+        </w:rPr>
       </w:pPr>
       <w:bookmarkStart w:id="43" w:name="_bookmark46"/>
       <w:bookmarkEnd w:id="43"/>
@@ -6531,6 +6548,67 @@
           <w:spacing w:val="-2"/>
         </w:rPr>
         <w:t>Diagram</w:t>
+      </w:r>
+    </w:p>
+    <w:p>
+      <w:pPr>
+        <w:pStyle w:val="Heading1"/>
+        <w:ind w:left="100" w:firstLine="0"/>
+      </w:pPr>
+      <w:r>
+        <w:rPr>
+          <w:noProof/>
+          <w:color w:val="2E5395"/>
+          <w:spacing w:val="-2"/>
+        </w:rPr>
+        <w:drawing>
+          <wp:inline distT="0" distB="0" distL="0" distR="0" wp14:anchorId="1C037F93" wp14:editId="3C742637">
+            <wp:extent cx="6217920" cy="3497580"/>
+            <wp:effectExtent l="0" t="0" r="0" b="7620"/>
+            <wp:docPr id="1095958007" name="Picture 3"/>
+            <wp:cNvGraphicFramePr>
+              <a:graphicFrameLocks xmlns:a="http://schemas.openxmlformats.org/drawingml/2006/main" noChangeAspect="1"/>
+            </wp:cNvGraphicFramePr>
+            <a:graphic xmlns:a="http://schemas.openxmlformats.org/drawingml/2006/main">
+              <a:graphicData uri="http://schemas.openxmlformats.org/drawingml/2006/picture">
+                <pic:pic xmlns:pic="http://schemas.openxmlformats.org/drawingml/2006/picture">
+                  <pic:nvPicPr>
+                    <pic:cNvPr id="0" name="Picture 1"/>
+                    <pic:cNvPicPr>
+                      <a:picLocks noChangeAspect="1" noChangeArrowheads="1"/>
+                    </pic:cNvPicPr>
+                  </pic:nvPicPr>
+                  <pic:blipFill>
+                    <a:blip r:embed="rId45" cstate="print">
+                      <a:extLst>
+                        <a:ext uri="{28A0092B-C50C-407E-A947-70E740481C1C}">
+                          <a14:useLocalDpi xmlns:a14="http://schemas.microsoft.com/office/drawing/2010/main" val="0"/>
+                        </a:ext>
+                      </a:extLst>
+                    </a:blip>
+                    <a:srcRect/>
+                    <a:stretch>
+                      <a:fillRect/>
+                    </a:stretch>
+                  </pic:blipFill>
+                  <pic:spPr bwMode="auto">
+                    <a:xfrm>
+                      <a:off x="0" y="0"/>
+                      <a:ext cx="6217920" cy="3497580"/>
+                    </a:xfrm>
+                    <a:prstGeom prst="rect">
+                      <a:avLst/>
+                    </a:prstGeom>
+                    <a:noFill/>
+                    <a:ln>
+                      <a:noFill/>
+                    </a:ln>
+                  </pic:spPr>
+                </pic:pic>
+              </a:graphicData>
+            </a:graphic>
+          </wp:inline>
+        </w:drawing>
       </w:r>
     </w:p>
     <w:p>
@@ -9725,12 +9803,6 @@
 </file>
 
 <file path=customXml/item1.xml><?xml version="1.0" encoding="utf-8"?>
-<p:properties xmlns:p="http://schemas.microsoft.com/office/2006/metadata/properties" xmlns:xsi="http://www.w3.org/2001/XMLSchema-instance" xmlns:pc="http://schemas.microsoft.com/office/infopath/2007/PartnerControls">
-  <documentManagement/>
-</p:properties>
-</file>
-
-<file path=customXml/item2.xml><?xml version="1.0" encoding="utf-8"?>
 <ct:contentTypeSchema xmlns:ct="http://schemas.microsoft.com/office/2006/metadata/contentType" xmlns:ma="http://schemas.microsoft.com/office/2006/metadata/properties/metaAttributes" ct:_="" ma:_="" ma:contentTypeName="Document" ma:contentTypeID="0x0101003A06F2F5DEE8714D8594CF0266457ED7" ma:contentTypeVersion="4" ma:contentTypeDescription="Create a new document." ma:contentTypeScope="" ma:versionID="f69d4ac620e7a1a5a2a7517a1cbabd3f">
   <xsd:schema xmlns:xsd="http://www.w3.org/2001/XMLSchema" xmlns:xs="http://www.w3.org/2001/XMLSchema" xmlns:p="http://schemas.microsoft.com/office/2006/metadata/properties" xmlns:ns2="2b5bd253-0865-4578-9e61-50fbbdc96e02" targetNamespace="http://schemas.microsoft.com/office/2006/metadata/properties" ma:root="true" ma:fieldsID="1fd672bb4651bcbb8c0b90eca6d253b1" ns2:_="">
     <xsd:import namespace="2b5bd253-0865-4578-9e61-50fbbdc96e02"/>
@@ -9874,6 +9946,12 @@
 </ct:contentTypeSchema>
 </file>
 
+<file path=customXml/item2.xml><?xml version="1.0" encoding="utf-8"?>
+<p:properties xmlns:p="http://schemas.microsoft.com/office/2006/metadata/properties" xmlns:xsi="http://www.w3.org/2001/XMLSchema-instance" xmlns:pc="http://schemas.microsoft.com/office/infopath/2007/PartnerControls">
+  <documentManagement/>
+</p:properties>
+</file>
+
 <file path=customXml/item3.xml><?xml version="1.0" encoding="utf-8"?>
 <?mso-contentType ?>
 <FormTemplates xmlns="http://schemas.microsoft.com/sharepoint/v3/contenttype/forms">
@@ -9884,15 +9962,6 @@
 </file>
 
 <file path=customXml/itemProps1.xml><?xml version="1.0" encoding="utf-8"?>
-<ds:datastoreItem xmlns:ds="http://schemas.openxmlformats.org/officeDocument/2006/customXml" ds:itemID="{91217CAA-BBAD-472E-AAC0-3996C781A2C8}">
-  <ds:schemaRefs>
-    <ds:schemaRef ds:uri="http://schemas.microsoft.com/office/2006/metadata/properties"/>
-    <ds:schemaRef ds:uri="http://schemas.microsoft.com/office/infopath/2007/PartnerControls"/>
-  </ds:schemaRefs>
-</ds:datastoreItem>
-</file>
-
-<file path=customXml/itemProps2.xml><?xml version="1.0" encoding="utf-8"?>
 <ds:datastoreItem xmlns:ds="http://schemas.openxmlformats.org/officeDocument/2006/customXml" ds:itemID="{625386F1-40B0-4618-BBA6-83ADF7031CBE}">
   <ds:schemaRefs>
     <ds:schemaRef ds:uri="http://schemas.microsoft.com/office/2006/metadata/contentType"/>
@@ -9910,6 +9979,15 @@
 </ds:datastoreItem>
 </file>
 
+<file path=customXml/itemProps2.xml><?xml version="1.0" encoding="utf-8"?>
+<ds:datastoreItem xmlns:ds="http://schemas.openxmlformats.org/officeDocument/2006/customXml" ds:itemID="{91217CAA-BBAD-472E-AAC0-3996C781A2C8}">
+  <ds:schemaRefs>
+    <ds:schemaRef ds:uri="http://schemas.microsoft.com/office/2006/metadata/properties"/>
+    <ds:schemaRef ds:uri="http://schemas.microsoft.com/office/infopath/2007/PartnerControls"/>
+  </ds:schemaRefs>
+</ds:datastoreItem>
+</file>
+
 <file path=customXml/itemProps3.xml><?xml version="1.0" encoding="utf-8"?>
 <ds:datastoreItem xmlns:ds="http://schemas.openxmlformats.org/officeDocument/2006/customXml" ds:itemID="{2729FFDB-58E3-49C6-8C9B-823CE0CCEE1B}">
   <ds:schemaRefs>

</xml_diff>